<commit_message>
added tests for Drone
</commit_message>
<xml_diff>
--- a/api/logistics/Logistics API Documentation.docx
+++ b/api/logistics/Logistics API Documentation.docx
@@ -20,6 +20,21 @@
           <w:szCs w:val="32"/>
         </w:rPr>
         <w:t>Logistics API Documentation</w:t>
+      </w:r>
+    </w:p>
+    <w:p>
+      <w:r>
+        <w:t>All POST methods expect data in request.</w:t>
+      </w:r>
+    </w:p>
+    <w:p>
+      <w:r>
+        <w:t>All GET methods are using query params.</w:t>
+      </w:r>
+    </w:p>
+    <w:p>
+      <w:r>
+        <w:t>user-token is in header for each request and is required.</w:t>
       </w:r>
     </w:p>
     <w:p>
@@ -156,11 +171,18 @@
             <w:tcW w:w="2254" w:type="dxa"/>
           </w:tcPr>
           <w:p>
-            <w:proofErr w:type="spellStart"/>
-            <w:r>
-              <w:t>user_token</w:t>
-            </w:r>
-            <w:proofErr w:type="spellEnd"/>
+            <w:r>
+              <w:t>u</w:t>
+            </w:r>
+            <w:r>
+              <w:t>ser</w:t>
+            </w:r>
+            <w:r>
+              <w:t>-</w:t>
+            </w:r>
+            <w:r>
+              <w:t>token</w:t>
+            </w:r>
           </w:p>
         </w:tc>
         <w:tc>
@@ -188,6 +210,9 @@
             <w:tcW w:w="2254" w:type="dxa"/>
           </w:tcPr>
           <w:p>
+            <w:r>
+              <w:t xml:space="preserve">Header, </w:t>
+            </w:r>
             <w:r>
               <w:t>Required</w:t>
             </w:r>
@@ -402,9 +427,99 @@
             <w:tcW w:w="2254" w:type="dxa"/>
           </w:tcPr>
           <w:p>
+            <w:r>
+              <w:t>user-token</w:t>
+            </w:r>
+          </w:p>
+        </w:tc>
+        <w:tc>
+          <w:tcPr>
+            <w:tcW w:w="2254" w:type="dxa"/>
+          </w:tcPr>
+          <w:p>
+            <w:r>
+              <w:t>String</w:t>
+            </w:r>
+          </w:p>
+        </w:tc>
+        <w:tc>
+          <w:tcPr>
+            <w:tcW w:w="2254" w:type="dxa"/>
+          </w:tcPr>
+          <w:p>
+            <w:r>
+              <w:t>Authentication token received from the API gateway</w:t>
+            </w:r>
+          </w:p>
+        </w:tc>
+        <w:tc>
+          <w:tcPr>
+            <w:tcW w:w="2254" w:type="dxa"/>
+          </w:tcPr>
+          <w:p>
+            <w:r>
+              <w:t>Header, Required</w:t>
+            </w:r>
+            <w:r>
+              <w:t xml:space="preserve"> </w:t>
+            </w:r>
+          </w:p>
+        </w:tc>
+      </w:tr>
+      <w:tr>
+        <w:tc>
+          <w:tcPr>
+            <w:tcW w:w="2254" w:type="dxa"/>
+          </w:tcPr>
+          <w:p>
+            <w:r>
+              <w:t>battery</w:t>
+            </w:r>
+          </w:p>
+        </w:tc>
+        <w:tc>
+          <w:tcPr>
+            <w:tcW w:w="2254" w:type="dxa"/>
+          </w:tcPr>
+          <w:p>
+            <w:r>
+              <w:t>Float</w:t>
+            </w:r>
+          </w:p>
+        </w:tc>
+        <w:tc>
+          <w:tcPr>
+            <w:tcW w:w="2254" w:type="dxa"/>
+          </w:tcPr>
+          <w:p>
+            <w:r>
+              <w:t>Drones with this much battery will be returned</w:t>
+            </w:r>
+          </w:p>
+        </w:tc>
+        <w:tc>
+          <w:tcPr>
+            <w:tcW w:w="2254" w:type="dxa"/>
+          </w:tcPr>
+          <w:p>
+            <w:r>
+              <w:t xml:space="preserve">Query, </w:t>
+            </w:r>
+            <w:r>
+              <w:t>Optional</w:t>
+            </w:r>
+          </w:p>
+        </w:tc>
+      </w:tr>
+      <w:tr>
+        <w:tc>
+          <w:tcPr>
+            <w:tcW w:w="2254" w:type="dxa"/>
+          </w:tcPr>
+          <w:p>
             <w:proofErr w:type="spellStart"/>
             <w:r>
-              <w:t>user_token</w:t>
+              <w:t>battery_lte</w:t>
             </w:r>
             <w:proofErr w:type="spellEnd"/>
           </w:p>
@@ -415,6 +530,93 @@
           </w:tcPr>
           <w:p>
             <w:r>
+              <w:t>Float</w:t>
+            </w:r>
+          </w:p>
+        </w:tc>
+        <w:tc>
+          <w:tcPr>
+            <w:tcW w:w="2254" w:type="dxa"/>
+          </w:tcPr>
+          <w:p>
+            <w:r>
+              <w:t>Drones with this much or less battery will be returned</w:t>
+            </w:r>
+          </w:p>
+        </w:tc>
+        <w:tc>
+          <w:tcPr>
+            <w:tcW w:w="2254" w:type="dxa"/>
+          </w:tcPr>
+          <w:p>
+            <w:r>
+              <w:t>Query, Optional</w:t>
+            </w:r>
+          </w:p>
+        </w:tc>
+      </w:tr>
+      <w:tr>
+        <w:tc>
+          <w:tcPr>
+            <w:tcW w:w="2254" w:type="dxa"/>
+          </w:tcPr>
+          <w:p>
+            <w:proofErr w:type="spellStart"/>
+            <w:r>
+              <w:lastRenderedPageBreak/>
+              <w:t>battery_gte</w:t>
+            </w:r>
+            <w:proofErr w:type="spellEnd"/>
+          </w:p>
+        </w:tc>
+        <w:tc>
+          <w:tcPr>
+            <w:tcW w:w="2254" w:type="dxa"/>
+          </w:tcPr>
+          <w:p>
+            <w:r>
+              <w:t>Float</w:t>
+            </w:r>
+          </w:p>
+        </w:tc>
+        <w:tc>
+          <w:tcPr>
+            <w:tcW w:w="2254" w:type="dxa"/>
+          </w:tcPr>
+          <w:p>
+            <w:r>
+              <w:t>Drones with this much or more battery will be returned</w:t>
+            </w:r>
+          </w:p>
+        </w:tc>
+        <w:tc>
+          <w:tcPr>
+            <w:tcW w:w="2254" w:type="dxa"/>
+          </w:tcPr>
+          <w:p>
+            <w:r>
+              <w:t>Query, Optional</w:t>
+            </w:r>
+          </w:p>
+        </w:tc>
+      </w:tr>
+      <w:tr>
+        <w:tc>
+          <w:tcPr>
+            <w:tcW w:w="2254" w:type="dxa"/>
+          </w:tcPr>
+          <w:p>
+            <w:r>
+              <w:t>warehouse</w:t>
+            </w:r>
+          </w:p>
+        </w:tc>
+        <w:tc>
+          <w:tcPr>
+            <w:tcW w:w="2254" w:type="dxa"/>
+          </w:tcPr>
+          <w:p>
+            <w:r>
               <w:t>String</w:t>
             </w:r>
           </w:p>
@@ -425,178 +627,6 @@
           </w:tcPr>
           <w:p>
             <w:r>
-              <w:t>Authentication token received from the API gateway</w:t>
-            </w:r>
-          </w:p>
-        </w:tc>
-        <w:tc>
-          <w:tcPr>
-            <w:tcW w:w="2254" w:type="dxa"/>
-          </w:tcPr>
-          <w:p>
-            <w:r>
-              <w:t>Required</w:t>
-            </w:r>
-          </w:p>
-        </w:tc>
-      </w:tr>
-      <w:tr>
-        <w:tc>
-          <w:tcPr>
-            <w:tcW w:w="2254" w:type="dxa"/>
-          </w:tcPr>
-          <w:p>
-            <w:r>
-              <w:t>battery</w:t>
-            </w:r>
-          </w:p>
-        </w:tc>
-        <w:tc>
-          <w:tcPr>
-            <w:tcW w:w="2254" w:type="dxa"/>
-          </w:tcPr>
-          <w:p>
-            <w:r>
-              <w:t>Float</w:t>
-            </w:r>
-          </w:p>
-        </w:tc>
-        <w:tc>
-          <w:tcPr>
-            <w:tcW w:w="2254" w:type="dxa"/>
-          </w:tcPr>
-          <w:p>
-            <w:r>
-              <w:t>Drones with this much battery will be returned</w:t>
-            </w:r>
-          </w:p>
-        </w:tc>
-        <w:tc>
-          <w:tcPr>
-            <w:tcW w:w="2254" w:type="dxa"/>
-          </w:tcPr>
-          <w:p>
-            <w:r>
-              <w:t>Optional</w:t>
-            </w:r>
-          </w:p>
-        </w:tc>
-      </w:tr>
-      <w:tr>
-        <w:tc>
-          <w:tcPr>
-            <w:tcW w:w="2254" w:type="dxa"/>
-          </w:tcPr>
-          <w:p>
-            <w:proofErr w:type="spellStart"/>
-            <w:r>
-              <w:t>battery_lte</w:t>
-            </w:r>
-            <w:proofErr w:type="spellEnd"/>
-          </w:p>
-        </w:tc>
-        <w:tc>
-          <w:tcPr>
-            <w:tcW w:w="2254" w:type="dxa"/>
-          </w:tcPr>
-          <w:p>
-            <w:r>
-              <w:t>Float</w:t>
-            </w:r>
-          </w:p>
-        </w:tc>
-        <w:tc>
-          <w:tcPr>
-            <w:tcW w:w="2254" w:type="dxa"/>
-          </w:tcPr>
-          <w:p>
-            <w:r>
-              <w:t>Drones with this much or less battery will be returned</w:t>
-            </w:r>
-          </w:p>
-        </w:tc>
-        <w:tc>
-          <w:tcPr>
-            <w:tcW w:w="2254" w:type="dxa"/>
-          </w:tcPr>
-          <w:p>
-            <w:r>
-              <w:t>Optional</w:t>
-            </w:r>
-          </w:p>
-        </w:tc>
-      </w:tr>
-      <w:tr>
-        <w:tc>
-          <w:tcPr>
-            <w:tcW w:w="2254" w:type="dxa"/>
-          </w:tcPr>
-          <w:p>
-            <w:proofErr w:type="spellStart"/>
-            <w:r>
-              <w:t>battery_gte</w:t>
-            </w:r>
-            <w:proofErr w:type="spellEnd"/>
-          </w:p>
-        </w:tc>
-        <w:tc>
-          <w:tcPr>
-            <w:tcW w:w="2254" w:type="dxa"/>
-          </w:tcPr>
-          <w:p>
-            <w:r>
-              <w:t>Float</w:t>
-            </w:r>
-          </w:p>
-        </w:tc>
-        <w:tc>
-          <w:tcPr>
-            <w:tcW w:w="2254" w:type="dxa"/>
-          </w:tcPr>
-          <w:p>
-            <w:r>
-              <w:t>Drones with this much or more battery will be returned</w:t>
-            </w:r>
-          </w:p>
-        </w:tc>
-        <w:tc>
-          <w:tcPr>
-            <w:tcW w:w="2254" w:type="dxa"/>
-          </w:tcPr>
-          <w:p>
-            <w:r>
-              <w:t>Optional</w:t>
-            </w:r>
-          </w:p>
-        </w:tc>
-      </w:tr>
-      <w:tr>
-        <w:tc>
-          <w:tcPr>
-            <w:tcW w:w="2254" w:type="dxa"/>
-          </w:tcPr>
-          <w:p>
-            <w:r>
-              <w:t>warehouse</w:t>
-            </w:r>
-          </w:p>
-        </w:tc>
-        <w:tc>
-          <w:tcPr>
-            <w:tcW w:w="2254" w:type="dxa"/>
-          </w:tcPr>
-          <w:p>
-            <w:r>
-              <w:t>String</w:t>
-            </w:r>
-          </w:p>
-        </w:tc>
-        <w:tc>
-          <w:tcPr>
-            <w:tcW w:w="2254" w:type="dxa"/>
-          </w:tcPr>
-          <w:p>
-            <w:r>
               <w:t>Drones which are affiliated to this warehouse will be returned</w:t>
             </w:r>
           </w:p>
@@ -607,19 +637,18 @@
           </w:tcPr>
           <w:p>
             <w:r>
-              <w:t>Optional</w:t>
-            </w:r>
-          </w:p>
-        </w:tc>
-      </w:tr>
-      <w:tr>
-        <w:tc>
-          <w:tcPr>
-            <w:tcW w:w="2254" w:type="dxa"/>
-          </w:tcPr>
-          <w:p>
-            <w:r>
-              <w:lastRenderedPageBreak/>
+              <w:t>Query, Optional</w:t>
+            </w:r>
+          </w:p>
+        </w:tc>
+      </w:tr>
+      <w:tr>
+        <w:tc>
+          <w:tcPr>
+            <w:tcW w:w="2254" w:type="dxa"/>
+          </w:tcPr>
+          <w:p>
+            <w:r>
               <w:t>status</w:t>
             </w:r>
           </w:p>
@@ -653,7 +682,7 @@
           </w:tcPr>
           <w:p>
             <w:r>
-              <w:t>Optional</w:t>
+              <w:t>Query, Optional</w:t>
             </w:r>
           </w:p>
         </w:tc>
@@ -811,9 +840,51 @@
             <w:tcW w:w="2254" w:type="dxa"/>
           </w:tcPr>
           <w:p>
+            <w:r>
+              <w:t>user-token</w:t>
+            </w:r>
+          </w:p>
+        </w:tc>
+        <w:tc>
+          <w:tcPr>
+            <w:tcW w:w="2254" w:type="dxa"/>
+          </w:tcPr>
+          <w:p>
+            <w:r>
+              <w:t>String</w:t>
+            </w:r>
+          </w:p>
+        </w:tc>
+        <w:tc>
+          <w:tcPr>
+            <w:tcW w:w="2254" w:type="dxa"/>
+          </w:tcPr>
+          <w:p>
+            <w:r>
+              <w:t>Authentication token received from the API gateway</w:t>
+            </w:r>
+          </w:p>
+        </w:tc>
+        <w:tc>
+          <w:tcPr>
+            <w:tcW w:w="2254" w:type="dxa"/>
+          </w:tcPr>
+          <w:p>
+            <w:r>
+              <w:t>Header, Required</w:t>
+            </w:r>
+          </w:p>
+        </w:tc>
+      </w:tr>
+      <w:tr>
+        <w:tc>
+          <w:tcPr>
+            <w:tcW w:w="2254" w:type="dxa"/>
+          </w:tcPr>
+          <w:p>
             <w:proofErr w:type="spellStart"/>
             <w:r>
-              <w:t>user_token</w:t>
+              <w:t>drone_id</w:t>
             </w:r>
             <w:proofErr w:type="spellEnd"/>
           </w:p>
@@ -834,50 +905,6 @@
           </w:tcPr>
           <w:p>
             <w:r>
-              <w:t>Authentication token received from the API gateway</w:t>
-            </w:r>
-          </w:p>
-        </w:tc>
-        <w:tc>
-          <w:tcPr>
-            <w:tcW w:w="2254" w:type="dxa"/>
-          </w:tcPr>
-          <w:p>
-            <w:r>
-              <w:t>Required</w:t>
-            </w:r>
-          </w:p>
-        </w:tc>
-      </w:tr>
-      <w:tr>
-        <w:tc>
-          <w:tcPr>
-            <w:tcW w:w="2254" w:type="dxa"/>
-          </w:tcPr>
-          <w:p>
-            <w:proofErr w:type="spellStart"/>
-            <w:r>
-              <w:t>drone_id</w:t>
-            </w:r>
-            <w:proofErr w:type="spellEnd"/>
-          </w:p>
-        </w:tc>
-        <w:tc>
-          <w:tcPr>
-            <w:tcW w:w="2254" w:type="dxa"/>
-          </w:tcPr>
-          <w:p>
-            <w:r>
-              <w:t>String</w:t>
-            </w:r>
-          </w:p>
-        </w:tc>
-        <w:tc>
-          <w:tcPr>
-            <w:tcW w:w="2254" w:type="dxa"/>
-          </w:tcPr>
-          <w:p>
-            <w:r>
               <w:t>ID of the drone for which the information is required</w:t>
             </w:r>
           </w:p>
@@ -887,6 +914,9 @@
             <w:tcW w:w="2254" w:type="dxa"/>
           </w:tcPr>
           <w:p>
+            <w:r>
+              <w:t xml:space="preserve">Query, </w:t>
+            </w:r>
             <w:r>
               <w:t>Required</w:t>
             </w:r>
@@ -1029,9 +1059,51 @@
             <w:tcW w:w="2254" w:type="dxa"/>
           </w:tcPr>
           <w:p>
+            <w:r>
+              <w:t>user-token</w:t>
+            </w:r>
+          </w:p>
+        </w:tc>
+        <w:tc>
+          <w:tcPr>
+            <w:tcW w:w="2254" w:type="dxa"/>
+          </w:tcPr>
+          <w:p>
+            <w:r>
+              <w:t>String</w:t>
+            </w:r>
+          </w:p>
+        </w:tc>
+        <w:tc>
+          <w:tcPr>
+            <w:tcW w:w="2254" w:type="dxa"/>
+          </w:tcPr>
+          <w:p>
+            <w:r>
+              <w:t>Authentication token received from the API gateway</w:t>
+            </w:r>
+          </w:p>
+        </w:tc>
+        <w:tc>
+          <w:tcPr>
+            <w:tcW w:w="2254" w:type="dxa"/>
+          </w:tcPr>
+          <w:p>
+            <w:r>
+              <w:t>Header, Required</w:t>
+            </w:r>
+          </w:p>
+        </w:tc>
+      </w:tr>
+      <w:tr>
+        <w:tc>
+          <w:tcPr>
+            <w:tcW w:w="2254" w:type="dxa"/>
+          </w:tcPr>
+          <w:p>
             <w:proofErr w:type="spellStart"/>
             <w:r>
-              <w:t>user_token</w:t>
+              <w:t>drone_id</w:t>
             </w:r>
             <w:proofErr w:type="spellEnd"/>
           </w:p>
@@ -1052,50 +1124,6 @@
           </w:tcPr>
           <w:p>
             <w:r>
-              <w:t>Authentication token received from the API gateway</w:t>
-            </w:r>
-          </w:p>
-        </w:tc>
-        <w:tc>
-          <w:tcPr>
-            <w:tcW w:w="2254" w:type="dxa"/>
-          </w:tcPr>
-          <w:p>
-            <w:r>
-              <w:t>Required</w:t>
-            </w:r>
-          </w:p>
-        </w:tc>
-      </w:tr>
-      <w:tr>
-        <w:tc>
-          <w:tcPr>
-            <w:tcW w:w="2254" w:type="dxa"/>
-          </w:tcPr>
-          <w:p>
-            <w:proofErr w:type="spellStart"/>
-            <w:r>
-              <w:t>drone_id</w:t>
-            </w:r>
-            <w:proofErr w:type="spellEnd"/>
-          </w:p>
-        </w:tc>
-        <w:tc>
-          <w:tcPr>
-            <w:tcW w:w="2254" w:type="dxa"/>
-          </w:tcPr>
-          <w:p>
-            <w:r>
-              <w:t>String</w:t>
-            </w:r>
-          </w:p>
-        </w:tc>
-        <w:tc>
-          <w:tcPr>
-            <w:tcW w:w="2254" w:type="dxa"/>
-          </w:tcPr>
-          <w:p>
-            <w:r>
               <w:t>ID of the drone for which the information is required</w:t>
             </w:r>
           </w:p>
@@ -1105,6 +1133,11 @@
             <w:tcW w:w="2254" w:type="dxa"/>
           </w:tcPr>
           <w:p>
+            <w:r>
+              <w:t xml:space="preserve">Query, </w:t>
+            </w:r>
+            <w:bookmarkStart w:id="0" w:name="_GoBack"/>
+            <w:bookmarkEnd w:id="0"/>
             <w:r>
               <w:t>Required</w:t>
             </w:r>
@@ -1115,6 +1148,7 @@
     <w:p/>
     <w:p>
       <w:r>
+        <w:lastRenderedPageBreak/>
         <w:t>Response:</w:t>
       </w:r>
     </w:p>
@@ -1151,7 +1185,6 @@
     </w:p>
     <w:p>
       <w:r>
-        <w:lastRenderedPageBreak/>
         <w:t>Permission: Authenticated</w:t>
       </w:r>
     </w:p>
@@ -1242,9 +1275,51 @@
             <w:tcW w:w="2254" w:type="dxa"/>
           </w:tcPr>
           <w:p>
+            <w:r>
+              <w:t>user-token</w:t>
+            </w:r>
+          </w:p>
+        </w:tc>
+        <w:tc>
+          <w:tcPr>
+            <w:tcW w:w="2254" w:type="dxa"/>
+          </w:tcPr>
+          <w:p>
+            <w:r>
+              <w:t>String</w:t>
+            </w:r>
+          </w:p>
+        </w:tc>
+        <w:tc>
+          <w:tcPr>
+            <w:tcW w:w="2254" w:type="dxa"/>
+          </w:tcPr>
+          <w:p>
+            <w:r>
+              <w:t>Authentication token received from the API gateway</w:t>
+            </w:r>
+          </w:p>
+        </w:tc>
+        <w:tc>
+          <w:tcPr>
+            <w:tcW w:w="2254" w:type="dxa"/>
+          </w:tcPr>
+          <w:p>
+            <w:r>
+              <w:t>Header, Required</w:t>
+            </w:r>
+          </w:p>
+        </w:tc>
+      </w:tr>
+      <w:tr>
+        <w:tc>
+          <w:tcPr>
+            <w:tcW w:w="2254" w:type="dxa"/>
+          </w:tcPr>
+          <w:p>
             <w:proofErr w:type="spellStart"/>
             <w:r>
-              <w:t>user_token</w:t>
+              <w:t>drone_id</w:t>
             </w:r>
             <w:proofErr w:type="spellEnd"/>
           </w:p>
@@ -1265,7 +1340,7 @@
           </w:tcPr>
           <w:p>
             <w:r>
-              <w:t>Authentication token received from the API gateway</w:t>
+              <w:t>ID of the drone for which the status needs to be changed</w:t>
             </w:r>
           </w:p>
         </w:tc>
@@ -1286,33 +1361,28 @@
             <w:tcW w:w="2254" w:type="dxa"/>
           </w:tcPr>
           <w:p>
-            <w:proofErr w:type="spellStart"/>
-            <w:r>
-              <w:t>drone_id</w:t>
-            </w:r>
-            <w:proofErr w:type="spellEnd"/>
-          </w:p>
-        </w:tc>
-        <w:tc>
-          <w:tcPr>
-            <w:tcW w:w="2254" w:type="dxa"/>
-          </w:tcPr>
-          <w:p>
-            <w:r>
-              <w:t>String</w:t>
-            </w:r>
-          </w:p>
-        </w:tc>
-        <w:tc>
-          <w:tcPr>
-            <w:tcW w:w="2254" w:type="dxa"/>
-          </w:tcPr>
-          <w:p>
-            <w:r>
-              <w:t xml:space="preserve">ID of the drone for which the </w:t>
-            </w:r>
-            <w:r>
-              <w:t>status needs to be changed</w:t>
+            <w:r>
+              <w:t>status</w:t>
+            </w:r>
+          </w:p>
+        </w:tc>
+        <w:tc>
+          <w:tcPr>
+            <w:tcW w:w="2254" w:type="dxa"/>
+          </w:tcPr>
+          <w:p>
+            <w:r>
+              <w:t>String, Options = [Idle, Charging, Delivering, Returning, Offline]</w:t>
+            </w:r>
+          </w:p>
+        </w:tc>
+        <w:tc>
+          <w:tcPr>
+            <w:tcW w:w="2254" w:type="dxa"/>
+          </w:tcPr>
+          <w:p>
+            <w:r>
+              <w:t>The new status of the drone</w:t>
             </w:r>
           </w:p>
         </w:tc>
@@ -1334,51 +1404,6 @@
           </w:tcPr>
           <w:p>
             <w:r>
-              <w:t>status</w:t>
-            </w:r>
-          </w:p>
-        </w:tc>
-        <w:tc>
-          <w:tcPr>
-            <w:tcW w:w="2254" w:type="dxa"/>
-          </w:tcPr>
-          <w:p>
-            <w:r>
-              <w:t xml:space="preserve">String, Options = </w:t>
-            </w:r>
-            <w:r>
-              <w:t>[Idle, Charging, Delivering, Returning, Offline]</w:t>
-            </w:r>
-          </w:p>
-        </w:tc>
-        <w:tc>
-          <w:tcPr>
-            <w:tcW w:w="2254" w:type="dxa"/>
-          </w:tcPr>
-          <w:p>
-            <w:r>
-              <w:t>The new status of the drone</w:t>
-            </w:r>
-          </w:p>
-        </w:tc>
-        <w:tc>
-          <w:tcPr>
-            <w:tcW w:w="2254" w:type="dxa"/>
-          </w:tcPr>
-          <w:p>
-            <w:r>
-              <w:t>Required</w:t>
-            </w:r>
-          </w:p>
-        </w:tc>
-      </w:tr>
-      <w:tr>
-        <w:tc>
-          <w:tcPr>
-            <w:tcW w:w="2254" w:type="dxa"/>
-          </w:tcPr>
-          <w:p>
-            <w:r>
               <w:t>latitude</w:t>
             </w:r>
           </w:p>
@@ -1441,13 +1466,7 @@
           </w:tcPr>
           <w:p>
             <w:r>
-              <w:t xml:space="preserve">The new </w:t>
-            </w:r>
-            <w:r>
-              <w:t>longitude</w:t>
-            </w:r>
-            <w:r>
-              <w:t xml:space="preserve"> of the drone</w:t>
+              <w:t>The new longitude of the drone</w:t>
             </w:r>
           </w:p>
         </w:tc>
@@ -1492,15 +1511,7 @@
           <w:sz w:val="24"/>
           <w:szCs w:val="24"/>
         </w:rPr>
-        <w:t>change-</w:t>
-      </w:r>
-      <w:r>
-        <w:rPr>
-          <w:color w:val="4472C4" w:themeColor="accent1"/>
-          <w:sz w:val="24"/>
-          <w:szCs w:val="24"/>
-        </w:rPr>
-        <w:t>location</w:t>
+        <w:t>change-location</w:t>
       </w:r>
     </w:p>
     <w:p>
@@ -1597,11 +1608,9 @@
             <w:tcW w:w="2254" w:type="dxa"/>
           </w:tcPr>
           <w:p>
-            <w:proofErr w:type="spellStart"/>
-            <w:r>
-              <w:t>user_token</w:t>
-            </w:r>
-            <w:proofErr w:type="spellEnd"/>
+            <w:r>
+              <w:t>user-token</w:t>
+            </w:r>
           </w:p>
         </w:tc>
         <w:tc>
@@ -1630,7 +1639,7 @@
           </w:tcPr>
           <w:p>
             <w:r>
-              <w:t>Required</w:t>
+              <w:t>Header, Required</w:t>
             </w:r>
           </w:p>
         </w:tc>
@@ -1767,10 +1776,9 @@
     <w:p/>
     <w:p>
       <w:r>
+        <w:lastRenderedPageBreak/>
         <w:t>Response:</w:t>
       </w:r>
-      <w:bookmarkStart w:id="0" w:name="_GoBack"/>
-      <w:bookmarkEnd w:id="0"/>
     </w:p>
     <w:sectPr>
       <w:pgSz w:w="11906" w:h="16838"/>

</xml_diff>

<commit_message>
added listing and changing location of drones
</commit_message>
<xml_diff>
--- a/api/logistics/Logistics API Documentation.docx
+++ b/api/logistics/Logistics API Documentation.docx
@@ -1136,8 +1136,6 @@
             <w:r>
               <w:t xml:space="preserve">Query, </w:t>
             </w:r>
-            <w:bookmarkStart w:id="0" w:name="_GoBack"/>
-            <w:bookmarkEnd w:id="0"/>
             <w:r>
               <w:t>Required</w:t>
             </w:r>
@@ -1683,6 +1681,9 @@
           </w:tcPr>
           <w:p>
             <w:r>
+              <w:t xml:space="preserve">Query, </w:t>
+            </w:r>
+            <w:r>
               <w:t>Required</w:t>
             </w:r>
           </w:p>
@@ -1725,6 +1726,9 @@
           </w:tcPr>
           <w:p>
             <w:r>
+              <w:t xml:space="preserve">Query, </w:t>
+            </w:r>
+            <w:r>
               <w:t>Required</w:t>
             </w:r>
           </w:p>
@@ -1766,6 +1770,11 @@
             <w:tcW w:w="2254" w:type="dxa"/>
           </w:tcPr>
           <w:p>
+            <w:r>
+              <w:t xml:space="preserve">Query, </w:t>
+            </w:r>
+            <w:bookmarkStart w:id="0" w:name="_GoBack"/>
+            <w:bookmarkEnd w:id="0"/>
             <w:r>
               <w:t>Required</w:t>
             </w:r>

</xml_diff>